<commit_message>
updated user stories and schedule
</commit_message>
<xml_diff>
--- a/designDocs/week5/Userstory.docx
+++ b/designDocs/week5/Userstory.docx
@@ -1,6 +1,6 @@
 
 <file path=word/document.xml><?xml version="1.0" encoding="utf-8"?>
-<w:document xmlns:wpc="http://schemas.microsoft.com/office/word/2010/wordprocessingCanvas" xmlns:mo="http://schemas.microsoft.com/office/mac/office/2008/main" xmlns:mc="http://schemas.openxmlformats.org/markup-compatibility/2006" xmlns:mv="urn:schemas-microsoft-com:mac:vml" xmlns:o="urn:schemas-microsoft-com:office:office" xmlns:r="http://schemas.openxmlformats.org/officeDocument/2006/relationships" xmlns:m="http://schemas.openxmlformats.org/officeDocument/2006/math" xmlns:v="urn:schemas-microsoft-com:vml" xmlns:wp14="http://schemas.microsoft.com/office/word/2010/wordprocessingDrawing" xmlns:wp="http://schemas.openxmlformats.org/drawingml/2006/wordprocessingDrawing" xmlns:w10="urn:schemas-microsoft-com:office:word" xmlns:w="http://schemas.openxmlformats.org/wordprocessingml/2006/main" xmlns:w14="http://schemas.microsoft.com/office/word/2010/wordml" xmlns:wpg="http://schemas.microsoft.com/office/word/2010/wordprocessingGroup" xmlns:wpi="http://schemas.microsoft.com/office/word/2010/wordprocessingInk" xmlns:wne="http://schemas.microsoft.com/office/word/2006/wordml" xmlns:wps="http://schemas.microsoft.com/office/word/2010/wordprocessingShape" mc:Ignorable="w14 wp14">
+<w:document xmlns:m="http://schemas.openxmlformats.org/officeDocument/2006/math" xmlns:mc="http://schemas.openxmlformats.org/markup-compatibility/2006" xmlns:mo="http://schemas.microsoft.com/office/mac/office/2008/main" xmlns:mv="urn:schemas-microsoft-com:mac:vml" xmlns:o="urn:schemas-microsoft-com:office:office" xmlns:r="http://schemas.openxmlformats.org/officeDocument/2006/relationships" xmlns:v="urn:schemas-microsoft-com:vml" xmlns:w="http://schemas.openxmlformats.org/wordprocessingml/2006/main" xmlns:w10="urn:schemas-microsoft-com:office:word" xmlns:w14="http://schemas.microsoft.com/office/word/2010/wordml" xmlns:wne="http://schemas.microsoft.com/office/word/2006/wordml" xmlns:wp="http://schemas.openxmlformats.org/drawingml/2006/wordprocessingDrawing" xmlns:wp14="http://schemas.microsoft.com/office/word/2010/wordprocessingDrawing" xmlns:wpc="http://schemas.microsoft.com/office/word/2010/wordprocessingCanvas" xmlns:wpg="http://schemas.microsoft.com/office/word/2010/wordprocessingGroup" xmlns:wpi="http://schemas.microsoft.com/office/word/2010/wordprocessingInk" xmlns:wps="http://schemas.microsoft.com/office/word/2010/wordprocessingShape" mc:Ignorable="w14 wp14">
   <w:background w:color="FFFFFF"/>
   <w:body>
     <w:p>
@@ -83,7 +83,7 @@
         <w:t>CSD</w:t>
       </w:r>
       <w:r>
-        <w:t xml:space="preserve"> email address </w:t>
+        <w:t xml:space="preserve"> email address so that I can gain access to the UCSD event community </w:t>
       </w:r>
       <w:r>
         <w:t>(Med)</w:t>
@@ -92,25 +92,17 @@
     <w:p>
       <w:pPr>
         <w:pStyle w:val="normal0"/>
-        <w:numPr>
-          <w:ilvl w:val="0"/>
-          <w:numId w:val="1"/>
-        </w:numPr>
-      </w:pPr>
-      <w:r>
-        <w:t xml:space="preserve">Later focus on email confirmation (Low) </w:t>
-      </w:r>
-    </w:p>
-    <w:p>
-      <w:pPr>
-        <w:pStyle w:val="normal0"/>
-        <w:numPr>
-          <w:ilvl w:val="0"/>
-          <w:numId w:val="1"/>
-        </w:numPr>
-      </w:pPr>
-      <w:r>
-        <w:t>Holding User Accounts/Passwords (Low)</w:t>
+      </w:pPr>
+      <w:r>
+        <w:t xml:space="preserve"> - As a user I want to receive email confirmation so that I know the event network is secure(Low)</w:t>
+      </w:r>
+    </w:p>
+    <w:p>
+      <w:pPr>
+        <w:pStyle w:val="normal0"/>
+      </w:pPr>
+      <w:r>
+        <w:t>- As a user I want to be able to recover my account so that I can reset my password or email(Low)</w:t>
       </w:r>
     </w:p>
     <w:p>
@@ -140,7 +132,15 @@
         <w:pStyle w:val="normal0"/>
       </w:pPr>
       <w:r>
-        <w:t>As a user, I want to see activities of nearby students at UCSD - (Is this at UCSD – Email address)</w:t>
+        <w:t>As a user, I want to see activities of nearby students at UCSD so that I can see events on campus</w:t>
+      </w:r>
+    </w:p>
+    <w:p>
+      <w:pPr>
+        <w:pStyle w:val="normal0"/>
+      </w:pPr>
+      <w:r>
+        <w:t>(at UCSD – Email address)</w:t>
       </w:r>
     </w:p>
     <w:p>
@@ -175,7 +175,7 @@
         <w:pStyle w:val="normal0"/>
       </w:pPr>
       <w:r>
-        <w:t>As a user I want to be able to create a post with a category</w:t>
+        <w:t>As a user I want to be able to create a post with a category so that people can find it easier</w:t>
       </w:r>
       <w:r>
         <w:br/>
@@ -253,7 +253,15 @@
         <w:pStyle w:val="normal0"/>
       </w:pPr>
       <w:r>
-        <w:t xml:space="preserve">As a user, I want the application to detect my location. (GPS Location of user as well as GPS location of other users) </w:t>
+        <w:t>As a user, I want the application to detect my location so that I can look for local events. </w:t>
+      </w:r>
+    </w:p>
+    <w:p>
+      <w:pPr>
+        <w:pStyle w:val="normal0"/>
+      </w:pPr>
+      <w:r>
+        <w:t xml:space="preserve">(GPS Location of user as well as GPS location of other users) </w:t>
       </w:r>
     </w:p>
     <w:p>
@@ -292,44 +300,121 @@
         <w:pStyle w:val="normal0"/>
       </w:pPr>
       <w:r>
-        <w:t xml:space="preserve">I open the app, turn on my GPS location, and see a list of people near me looking for people to participate in cool stuff with them. (You see a list of other people using GPS? might </w:t>
-      </w:r>
-      <w:r>
-        <w:t xml:space="preserve">be a hard deliverable) </w:t>
-      </w:r>
-    </w:p>
-    <w:p>
-      <w:pPr>
-        <w:pStyle w:val="normal0"/>
-      </w:pPr>
-    </w:p>
-    <w:p>
-      <w:pPr>
-        <w:pStyle w:val="normal0"/>
-      </w:pPr>
-      <w:r>
-        <w:t xml:space="preserve">I open the app, type in “smash bros” and see a list of groups near me looking to play smash bros (Talk more about the search function -- need to break this up more) </w:t>
-      </w:r>
-    </w:p>
-    <w:p>
-      <w:pPr>
-        <w:pStyle w:val="normal0"/>
-      </w:pPr>
-    </w:p>
-    <w:p>
-      <w:pPr>
-        <w:pStyle w:val="normal0"/>
-      </w:pPr>
-    </w:p>
-    <w:p>
-      <w:pPr>
-        <w:pStyle w:val="normal0"/>
-      </w:pPr>
-      <w:r>
-        <w:t xml:space="preserve">I open the app, type in “smash bros” and my location and see a </w:t>
-      </w:r>
-      <w:r>
-        <w:t>list of groups near me looking to play smash bros (How many filters will there be/will they be user created)</w:t>
+        <w:t>Given I have the app opened and GPS location enabled</w:t>
+      </w:r>
+    </w:p>
+    <w:p>
+      <w:pPr>
+        <w:pStyle w:val="normal0"/>
+      </w:pPr>
+      <w:r>
+        <w:t>when I search events</w:t>
+      </w:r>
+    </w:p>
+    <w:p>
+      <w:pPr>
+        <w:pStyle w:val="normal0"/>
+      </w:pPr>
+      <w:r>
+        <w:t>then I see a list of events near me with people looking to participate in cool stuff with them.</w:t>
+      </w:r>
+      <w:r>
+        <w:t xml:space="preserve"> </w:t>
+      </w:r>
+    </w:p>
+    <w:p>
+      <w:pPr>
+        <w:pStyle w:val="normal0"/>
+      </w:pPr>
+    </w:p>
+    <w:p>
+      <w:pPr>
+        <w:pStyle w:val="normal0"/>
+      </w:pPr>
+      <w:r>
+        <w:t>Given I have the app opened on the events page</w:t>
+      </w:r>
+    </w:p>
+    <w:p>
+      <w:pPr>
+        <w:pStyle w:val="normal0"/>
+      </w:pPr>
+      <w:r>
+        <w:t>when I click on the search icon</w:t>
+      </w:r>
+    </w:p>
+    <w:p>
+      <w:pPr>
+        <w:pStyle w:val="normal0"/>
+      </w:pPr>
+      <w:r>
+        <w:t>then the search bar appears at the top</w:t>
+      </w:r>
+    </w:p>
+    <w:p>
+      <w:pPr>
+        <w:pStyle w:val="normal0"/>
+      </w:pPr>
+      <w:r>
+        <w:t>when I type "smash bros" into a search bar</w:t>
+      </w:r>
+    </w:p>
+    <w:p>
+      <w:pPr>
+        <w:pStyle w:val="normal0"/>
+      </w:pPr>
+      <w:r>
+        <w:t>then I see a list of groups looking to play smash bros</w:t>
+      </w:r>
+    </w:p>
+    <w:p>
+      <w:pPr>
+        <w:pStyle w:val="normal0"/>
+      </w:pPr>
+    </w:p>
+    <w:p>
+      <w:pPr>
+        <w:pStyle w:val="normal0"/>
+      </w:pPr>
+    </w:p>
+    <w:p>
+      <w:pPr>
+        <w:pStyle w:val="normal0"/>
+      </w:pPr>
+      <w:r>
+        <w:t>Given I have the app opened on the events page</w:t>
+      </w:r>
+    </w:p>
+    <w:p>
+      <w:pPr>
+        <w:pStyle w:val="normal0"/>
+      </w:pPr>
+      <w:r>
+        <w:t>when I click the location icon</w:t>
+      </w:r>
+    </w:p>
+    <w:p>
+      <w:pPr>
+        <w:pStyle w:val="normal0"/>
+      </w:pPr>
+      <w:r>
+        <w:t>then GPS is enabled</w:t>
+      </w:r>
+    </w:p>
+    <w:p>
+      <w:pPr>
+        <w:pStyle w:val="normal0"/>
+      </w:pPr>
+      <w:r>
+        <w:t>when I search for an event</w:t>
+      </w:r>
+    </w:p>
+    <w:p>
+      <w:pPr>
+        <w:pStyle w:val="normal0"/>
+      </w:pPr>
+      <w:r>
+        <w:t>then events appear sorted by those soonest and within a certain radius</w:t>
       </w:r>
     </w:p>
     <w:p>
@@ -338,9 +423,9 @@
       </w:pPr>
     </w:p>
     <w:sectPr>
+      <w:pgNumType w:start="1"/>
       <w:pgSz w:w="12240" w:h="15840"/>
-      <w:pgMar w:top="1440" w:right="1440" w:bottom="1440" w:left="1440" w:header="720" w:footer="720" w:gutter="0"/>
-      <w:pgNumType w:start="1"/>
+      <w:pgMar w:left="1440" w:right="1440" w:top="1440" w:bottom="1440" w:header="720" w:footer="720" w:gutter="0"/>
       <w:cols w:space="720"/>
     </w:sectPr>
   </w:body>
@@ -350,119 +435,225 @@
 <file path=word/numbering.xml><?xml version="1.0" encoding="utf-8"?>
 <w:numbering xmlns:wpc="http://schemas.microsoft.com/office/word/2010/wordprocessingCanvas" xmlns:mo="http://schemas.microsoft.com/office/mac/office/2008/main" xmlns:mc="http://schemas.openxmlformats.org/markup-compatibility/2006" xmlns:mv="urn:schemas-microsoft-com:mac:vml" xmlns:o="urn:schemas-microsoft-com:office:office" xmlns:r="http://schemas.openxmlformats.org/officeDocument/2006/relationships" xmlns:m="http://schemas.openxmlformats.org/officeDocument/2006/math" xmlns:v="urn:schemas-microsoft-com:vml" xmlns:wp14="http://schemas.microsoft.com/office/word/2010/wordprocessingDrawing" xmlns:wp="http://schemas.openxmlformats.org/drawingml/2006/wordprocessingDrawing" xmlns:w10="urn:schemas-microsoft-com:office:word" xmlns:w="http://schemas.openxmlformats.org/wordprocessingml/2006/main" xmlns:w14="http://schemas.microsoft.com/office/word/2010/wordml" xmlns:wpg="http://schemas.microsoft.com/office/word/2010/wordprocessingGroup" xmlns:wpi="http://schemas.microsoft.com/office/word/2010/wordprocessingInk" xmlns:wne="http://schemas.microsoft.com/office/word/2006/wordml" xmlns:wps="http://schemas.microsoft.com/office/word/2010/wordprocessingShape" mc:Ignorable="w14 wp14">
   <w:abstractNum w:abstractNumId="0">
+    <w:multiLevelType w:val="hybridMultilevel"/>
     <w:nsid w:val="567A5579"/>
-    <w:multiLevelType w:val="hybridMultilevel"/>
     <w:tmpl w:val="61986CA6"/>
     <w:lvl w:ilvl="0" w:tplc="C390057A">
       <w:numFmt w:val="bullet"/>
       <w:lvlText w:val="-"/>
+      <w:start w:val="0"/>
+      <w:rPr>
+        <w:rFonts w:hint="default"/>
+        <w:rFonts w:ascii="Arial" w:cs="Arial" w:eastAsia="Arial" w:hAnsi="Arial"/>
+      </w:rPr>
+      <w:pPr>
+        <w:ind w:left="720"/>
+        <w:ind w:hanging="360"/>
+      </w:pPr>
       <w:lvlJc w:val="left"/>
-      <w:pPr>
-        <w:ind w:left="720" w:hanging="360"/>
-      </w:pPr>
-      <w:rPr>
-        <w:rFonts w:ascii="Arial" w:eastAsia="Arial" w:hAnsi="Arial" w:cs="Arial" w:hint="default"/>
-      </w:rPr>
-    </w:lvl>
-    <w:lvl w:ilvl="1" w:tplc="04090003" w:tentative="1">
-      <w:start w:val="1"/>
+    </w:lvl>
+    <w:lvl w:ilvl="1" w:tentative="1" w:tplc="04090003">
       <w:numFmt w:val="bullet"/>
       <w:lvlText w:val="o"/>
+      <w:start w:val="1"/>
+      <w:rPr>
+        <w:rFonts w:hint="default"/>
+        <w:rFonts w:ascii="Courier New" w:hAnsi="Courier New"/>
+      </w:rPr>
+      <w:pPr>
+        <w:ind w:left="1440"/>
+        <w:ind w:hanging="360"/>
+      </w:pPr>
       <w:lvlJc w:val="left"/>
-      <w:pPr>
-        <w:ind w:left="1440" w:hanging="360"/>
-      </w:pPr>
-      <w:rPr>
-        <w:rFonts w:ascii="Courier New" w:hAnsi="Courier New" w:hint="default"/>
-      </w:rPr>
-    </w:lvl>
-    <w:lvl w:ilvl="2" w:tplc="04090005" w:tentative="1">
-      <w:start w:val="1"/>
+    </w:lvl>
+    <w:lvl w:ilvl="2" w:tentative="1" w:tplc="04090005">
       <w:numFmt w:val="bullet"/>
       <w:lvlText w:val=""/>
+      <w:start w:val="1"/>
+      <w:rPr>
+        <w:rFonts w:hint="default"/>
+        <w:rFonts w:ascii="Wingdings" w:hAnsi="Wingdings"/>
+      </w:rPr>
+      <w:pPr>
+        <w:ind w:left="2160"/>
+        <w:ind w:hanging="360"/>
+      </w:pPr>
       <w:lvlJc w:val="left"/>
-      <w:pPr>
-        <w:ind w:left="2160" w:hanging="360"/>
-      </w:pPr>
-      <w:rPr>
-        <w:rFonts w:ascii="Wingdings" w:hAnsi="Wingdings" w:hint="default"/>
-      </w:rPr>
-    </w:lvl>
-    <w:lvl w:ilvl="3" w:tplc="04090001" w:tentative="1">
-      <w:start w:val="1"/>
+    </w:lvl>
+    <w:lvl w:ilvl="3" w:tentative="1" w:tplc="04090001">
       <w:numFmt w:val="bullet"/>
       <w:lvlText w:val=""/>
+      <w:start w:val="1"/>
+      <w:rPr>
+        <w:rFonts w:hint="default"/>
+        <w:rFonts w:ascii="Symbol" w:hAnsi="Symbol"/>
+      </w:rPr>
+      <w:pPr>
+        <w:ind w:left="2880"/>
+        <w:ind w:hanging="360"/>
+      </w:pPr>
       <w:lvlJc w:val="left"/>
-      <w:pPr>
-        <w:ind w:left="2880" w:hanging="360"/>
-      </w:pPr>
-      <w:rPr>
-        <w:rFonts w:ascii="Symbol" w:hAnsi="Symbol" w:hint="default"/>
-      </w:rPr>
-    </w:lvl>
-    <w:lvl w:ilvl="4" w:tplc="04090003" w:tentative="1">
-      <w:start w:val="1"/>
+    </w:lvl>
+    <w:lvl w:ilvl="4" w:tentative="1" w:tplc="04090003">
       <w:numFmt w:val="bullet"/>
       <w:lvlText w:val="o"/>
+      <w:start w:val="1"/>
+      <w:rPr>
+        <w:rFonts w:hint="default"/>
+        <w:rFonts w:ascii="Courier New" w:hAnsi="Courier New"/>
+      </w:rPr>
+      <w:pPr>
+        <w:ind w:left="3600"/>
+        <w:ind w:hanging="360"/>
+      </w:pPr>
       <w:lvlJc w:val="left"/>
-      <w:pPr>
-        <w:ind w:left="3600" w:hanging="360"/>
-      </w:pPr>
-      <w:rPr>
-        <w:rFonts w:ascii="Courier New" w:hAnsi="Courier New" w:hint="default"/>
-      </w:rPr>
-    </w:lvl>
-    <w:lvl w:ilvl="5" w:tplc="04090005" w:tentative="1">
-      <w:start w:val="1"/>
+    </w:lvl>
+    <w:lvl w:ilvl="5" w:tentative="1" w:tplc="04090005">
       <w:numFmt w:val="bullet"/>
       <w:lvlText w:val=""/>
+      <w:start w:val="1"/>
+      <w:rPr>
+        <w:rFonts w:hint="default"/>
+        <w:rFonts w:ascii="Wingdings" w:hAnsi="Wingdings"/>
+      </w:rPr>
+      <w:pPr>
+        <w:ind w:left="4320"/>
+        <w:ind w:hanging="360"/>
+      </w:pPr>
       <w:lvlJc w:val="left"/>
-      <w:pPr>
-        <w:ind w:left="4320" w:hanging="360"/>
-      </w:pPr>
-      <w:rPr>
-        <w:rFonts w:ascii="Wingdings" w:hAnsi="Wingdings" w:hint="default"/>
-      </w:rPr>
-    </w:lvl>
-    <w:lvl w:ilvl="6" w:tplc="04090001" w:tentative="1">
-      <w:start w:val="1"/>
+    </w:lvl>
+    <w:lvl w:ilvl="6" w:tentative="1" w:tplc="04090001">
       <w:numFmt w:val="bullet"/>
       <w:lvlText w:val=""/>
+      <w:start w:val="1"/>
+      <w:rPr>
+        <w:rFonts w:hint="default"/>
+        <w:rFonts w:ascii="Symbol" w:hAnsi="Symbol"/>
+      </w:rPr>
+      <w:pPr>
+        <w:ind w:left="5040"/>
+        <w:ind w:hanging="360"/>
+      </w:pPr>
       <w:lvlJc w:val="left"/>
-      <w:pPr>
-        <w:ind w:left="5040" w:hanging="360"/>
-      </w:pPr>
-      <w:rPr>
-        <w:rFonts w:ascii="Symbol" w:hAnsi="Symbol" w:hint="default"/>
-      </w:rPr>
-    </w:lvl>
-    <w:lvl w:ilvl="7" w:tplc="04090003" w:tentative="1">
-      <w:start w:val="1"/>
+    </w:lvl>
+    <w:lvl w:ilvl="7" w:tentative="1" w:tplc="04090003">
       <w:numFmt w:val="bullet"/>
       <w:lvlText w:val="o"/>
+      <w:start w:val="1"/>
+      <w:rPr>
+        <w:rFonts w:hint="default"/>
+        <w:rFonts w:ascii="Courier New" w:hAnsi="Courier New"/>
+      </w:rPr>
+      <w:pPr>
+        <w:ind w:left="5760"/>
+        <w:ind w:hanging="360"/>
+      </w:pPr>
       <w:lvlJc w:val="left"/>
-      <w:pPr>
-        <w:ind w:left="5760" w:hanging="360"/>
-      </w:pPr>
-      <w:rPr>
-        <w:rFonts w:ascii="Courier New" w:hAnsi="Courier New" w:hint="default"/>
-      </w:rPr>
-    </w:lvl>
-    <w:lvl w:ilvl="8" w:tplc="04090005" w:tentative="1">
-      <w:start w:val="1"/>
+    </w:lvl>
+    <w:lvl w:ilvl="8" w:tentative="1" w:tplc="04090005">
       <w:numFmt w:val="bullet"/>
       <w:lvlText w:val=""/>
+      <w:start w:val="1"/>
+      <w:rPr>
+        <w:rFonts w:hint="default"/>
+        <w:rFonts w:ascii="Wingdings" w:hAnsi="Wingdings"/>
+      </w:rPr>
+      <w:pPr>
+        <w:ind w:left="6480"/>
+        <w:ind w:hanging="360"/>
+      </w:pPr>
       <w:lvlJc w:val="left"/>
-      <w:pPr>
-        <w:ind w:left="6480" w:hanging="360"/>
-      </w:pPr>
-      <w:rPr>
-        <w:rFonts w:ascii="Wingdings" w:hAnsi="Wingdings" w:hint="default"/>
-      </w:rPr>
+    </w:lvl>
+  </w:abstractNum>
+  <w:abstractNum w:abstractNumId="10121982">
+    <w:multiLevelType w:val="hybridMultilevel"/>
+    <w:lvl w:ilvl="0">
+      <w:numFmt w:val="decimal"/>
+      <w:lvlText w:val="%1."/>
+      <w:start w:val="1"/>
+      <w:pPr>
+        <w:ind w:left="720"/>
+        <w:ind w:hanging="360"/>
+      </w:pPr>
+    </w:lvl>
+    <w:lvl w:ilvl="1">
+      <w:numFmt w:val="decimal"/>
+      <w:lvlText w:val="%2."/>
+      <w:start w:val="1"/>
+      <w:pPr>
+        <w:ind w:left="1440"/>
+        <w:ind w:hanging="1080"/>
+      </w:pPr>
+    </w:lvl>
+    <w:lvl w:ilvl="2">
+      <w:numFmt w:val="decimal"/>
+      <w:lvlText w:val="%3."/>
+      <w:start w:val="1"/>
+      <w:pPr>
+        <w:ind w:left="2160"/>
+        <w:ind w:hanging="1980"/>
+      </w:pPr>
+    </w:lvl>
+    <w:lvl w:ilvl="3">
+      <w:numFmt w:val="decimal"/>
+      <w:lvlText w:val="%4."/>
+      <w:start w:val="1"/>
+      <w:pPr>
+        <w:ind w:left="2880"/>
+        <w:ind w:hanging="2520"/>
+      </w:pPr>
+    </w:lvl>
+    <w:lvl w:ilvl="4">
+      <w:numFmt w:val="decimal"/>
+      <w:lvlText w:val="%5."/>
+      <w:start w:val="1"/>
+      <w:pPr>
+        <w:ind w:left="3600"/>
+        <w:ind w:hanging="3240"/>
+      </w:pPr>
+    </w:lvl>
+    <w:lvl w:ilvl="5">
+      <w:numFmt w:val="decimal"/>
+      <w:lvlText w:val="%6."/>
+      <w:start w:val="1"/>
+      <w:pPr>
+        <w:ind w:left="4320"/>
+        <w:ind w:hanging="4140"/>
+      </w:pPr>
+    </w:lvl>
+    <w:lvl w:ilvl="6">
+      <w:numFmt w:val="decimal"/>
+      <w:lvlText w:val="%7."/>
+      <w:start w:val="1"/>
+      <w:pPr>
+        <w:ind w:left="5040"/>
+        <w:ind w:hanging="4680"/>
+      </w:pPr>
+    </w:lvl>
+    <w:lvl w:ilvl="7">
+      <w:numFmt w:val="decimal"/>
+      <w:lvlText w:val="%8."/>
+      <w:start w:val="1"/>
+      <w:pPr>
+        <w:ind w:left="5760"/>
+        <w:ind w:hanging="5400"/>
+      </w:pPr>
+    </w:lvl>
+    <w:lvl w:ilvl="8">
+      <w:numFmt w:val="decimal"/>
+      <w:lvlText w:val="%9."/>
+      <w:start w:val="1"/>
+      <w:pPr>
+        <w:ind w:left="6480"/>
+        <w:ind w:hanging="6300"/>
+      </w:pPr>
     </w:lvl>
   </w:abstractNum>
   <w:num w:numId="1">
     <w:abstractNumId w:val="0"/>
+  </w:num>
+  <w:num w:numId="10121982">
+    <w:abstractNumId w:val="10121982"/>
   </w:num>
 </w:numbering>
 </file>

</xml_diff>